<commit_message>
12/1/2022 Commit, more visualizations, R scripts and WEKA tables
</commit_message>
<xml_diff>
--- a/CS453 Data Mining Course Project WEKA Tables.docx
+++ b/CS453 Data Mining Course Project WEKA Tables.docx
@@ -1301,10 +1301,7 @@
           </w:tcPr>
           <w:p>
             <w:r>
-              <w:t xml:space="preserve">SimpleKMeans = </w:t>
-            </w:r>
-            <w:r>
-              <w:t>4</w:t>
+              <w:t>SimpleKMeans = 4</w:t>
             </w:r>
           </w:p>
         </w:tc>
@@ -1314,10 +1311,7 @@
           </w:tcPr>
           <w:p>
             <w:r>
-              <w:t xml:space="preserve">SimpleKMeans = </w:t>
-            </w:r>
-            <w:r>
-              <w:t>6</w:t>
+              <w:t>SimpleKMeans = 6</w:t>
             </w:r>
           </w:p>
         </w:tc>
@@ -1835,6 +1829,361 @@
           <w:p>
             <w:r>
               <w:t>10</w:t>
+            </w:r>
+          </w:p>
+        </w:tc>
+      </w:tr>
+    </w:tbl>
+    <w:p/>
+    <w:p>
+      <w:r>
+        <w:t>Numerical prediction based on “msl_trend_mm_year” class:</w:t>
+      </w:r>
+    </w:p>
+    <w:tbl>
+      <w:tblPr>
+        <w:tblStyle w:val="TableGrid"/>
+        <w:tblW w:w="9596" w:type="dxa"/>
+        <w:tblLook w:val="04A0" w:firstRow="1" w:lastRow="0" w:firstColumn="1" w:lastColumn="0" w:noHBand="0" w:noVBand="1"/>
+      </w:tblPr>
+      <w:tblGrid>
+        <w:gridCol w:w="4798"/>
+        <w:gridCol w:w="4798"/>
+      </w:tblGrid>
+      <w:tr>
+        <w:trPr>
+          <w:trHeight w:val="259"/>
+        </w:trPr>
+        <w:tc>
+          <w:tcPr>
+            <w:tcW w:w="4798" w:type="dxa"/>
+          </w:tcPr>
+          <w:p/>
+        </w:tc>
+        <w:tc>
+          <w:tcPr>
+            <w:tcW w:w="4798" w:type="dxa"/>
+          </w:tcPr>
+          <w:p>
+            <w:r>
+              <w:t>Linear Regression</w:t>
+            </w:r>
+          </w:p>
+        </w:tc>
+      </w:tr>
+      <w:tr>
+        <w:trPr>
+          <w:trHeight w:val="259"/>
+        </w:trPr>
+        <w:tc>
+          <w:tcPr>
+            <w:tcW w:w="4798" w:type="dxa"/>
+          </w:tcPr>
+          <w:p>
+            <w:r>
+              <w:t>Cross-Validation: 5</w:t>
+            </w:r>
+          </w:p>
+        </w:tc>
+        <w:tc>
+          <w:tcPr>
+            <w:tcW w:w="4798" w:type="dxa"/>
+          </w:tcPr>
+          <w:p>
+            <w:r>
+              <w:t>58%</w:t>
+            </w:r>
+          </w:p>
+        </w:tc>
+      </w:tr>
+      <w:tr>
+        <w:trPr>
+          <w:trHeight w:val="271"/>
+        </w:trPr>
+        <w:tc>
+          <w:tcPr>
+            <w:tcW w:w="4798" w:type="dxa"/>
+          </w:tcPr>
+          <w:p>
+            <w:r>
+              <w:t>Cross-Validation: 10</w:t>
+            </w:r>
+          </w:p>
+        </w:tc>
+        <w:tc>
+          <w:tcPr>
+            <w:tcW w:w="4798" w:type="dxa"/>
+          </w:tcPr>
+          <w:p>
+            <w:r>
+              <w:t>59%</w:t>
+            </w:r>
+          </w:p>
+        </w:tc>
+      </w:tr>
+      <w:tr>
+        <w:trPr>
+          <w:trHeight w:val="259"/>
+        </w:trPr>
+        <w:tc>
+          <w:tcPr>
+            <w:tcW w:w="4798" w:type="dxa"/>
+          </w:tcPr>
+          <w:p>
+            <w:r>
+              <w:t>Cross-Validation: 20</w:t>
+            </w:r>
+          </w:p>
+        </w:tc>
+        <w:tc>
+          <w:tcPr>
+            <w:tcW w:w="4798" w:type="dxa"/>
+          </w:tcPr>
+          <w:p>
+            <w:r>
+              <w:t>60%</w:t>
+            </w:r>
+          </w:p>
+        </w:tc>
+      </w:tr>
+      <w:tr>
+        <w:trPr>
+          <w:trHeight w:val="259"/>
+        </w:trPr>
+        <w:tc>
+          <w:tcPr>
+            <w:tcW w:w="4798" w:type="dxa"/>
+          </w:tcPr>
+          <w:p>
+            <w:r>
+              <w:t>Percent Split: 50%</w:t>
+            </w:r>
+          </w:p>
+        </w:tc>
+        <w:tc>
+          <w:tcPr>
+            <w:tcW w:w="4798" w:type="dxa"/>
+          </w:tcPr>
+          <w:p>
+            <w:r>
+              <w:t>51%</w:t>
+            </w:r>
+          </w:p>
+        </w:tc>
+      </w:tr>
+      <w:tr>
+        <w:trPr>
+          <w:trHeight w:val="259"/>
+        </w:trPr>
+        <w:tc>
+          <w:tcPr>
+            <w:tcW w:w="4798" w:type="dxa"/>
+          </w:tcPr>
+          <w:p>
+            <w:r>
+              <w:t>Percent Split: 66%</w:t>
+            </w:r>
+          </w:p>
+        </w:tc>
+        <w:tc>
+          <w:tcPr>
+            <w:tcW w:w="4798" w:type="dxa"/>
+          </w:tcPr>
+          <w:p>
+            <w:r>
+              <w:t>48%</w:t>
+            </w:r>
+          </w:p>
+        </w:tc>
+      </w:tr>
+      <w:tr>
+        <w:trPr>
+          <w:trHeight w:val="259"/>
+        </w:trPr>
+        <w:tc>
+          <w:tcPr>
+            <w:tcW w:w="4798" w:type="dxa"/>
+          </w:tcPr>
+          <w:p>
+            <w:r>
+              <w:t>Percent Split: 75%</w:t>
+            </w:r>
+          </w:p>
+        </w:tc>
+        <w:tc>
+          <w:tcPr>
+            <w:tcW w:w="4798" w:type="dxa"/>
+          </w:tcPr>
+          <w:p>
+            <w:r>
+              <w:t>50%</w:t>
+            </w:r>
+          </w:p>
+        </w:tc>
+      </w:tr>
+    </w:tbl>
+    <w:p/>
+    <w:p>
+      <w:r>
+        <w:t>Numerical prediction based on “msl_trend_ft_century” class:</w:t>
+      </w:r>
+    </w:p>
+    <w:tbl>
+      <w:tblPr>
+        <w:tblStyle w:val="TableGrid"/>
+        <w:tblW w:w="0" w:type="auto"/>
+        <w:tblLook w:val="04A0" w:firstRow="1" w:lastRow="0" w:firstColumn="1" w:lastColumn="0" w:noHBand="0" w:noVBand="1"/>
+      </w:tblPr>
+      <w:tblGrid>
+        <w:gridCol w:w="4788"/>
+        <w:gridCol w:w="4788"/>
+      </w:tblGrid>
+      <w:tr>
+        <w:tc>
+          <w:tcPr>
+            <w:tcW w:w="4788" w:type="dxa"/>
+          </w:tcPr>
+          <w:p/>
+        </w:tc>
+        <w:tc>
+          <w:tcPr>
+            <w:tcW w:w="4788" w:type="dxa"/>
+          </w:tcPr>
+          <w:p>
+            <w:r>
+              <w:t>Linear Regression</w:t>
+            </w:r>
+          </w:p>
+        </w:tc>
+      </w:tr>
+      <w:tr>
+        <w:tc>
+          <w:tcPr>
+            <w:tcW w:w="4788" w:type="dxa"/>
+          </w:tcPr>
+          <w:p>
+            <w:r>
+              <w:t>Cross-Validation: 5</w:t>
+            </w:r>
+          </w:p>
+        </w:tc>
+        <w:tc>
+          <w:tcPr>
+            <w:tcW w:w="4788" w:type="dxa"/>
+          </w:tcPr>
+          <w:p>
+            <w:r>
+              <w:t>58%</w:t>
+            </w:r>
+          </w:p>
+        </w:tc>
+      </w:tr>
+      <w:tr>
+        <w:tc>
+          <w:tcPr>
+            <w:tcW w:w="4788" w:type="dxa"/>
+          </w:tcPr>
+          <w:p>
+            <w:r>
+              <w:t>Cross-Validation: 10</w:t>
+            </w:r>
+          </w:p>
+        </w:tc>
+        <w:tc>
+          <w:tcPr>
+            <w:tcW w:w="4788" w:type="dxa"/>
+          </w:tcPr>
+          <w:p>
+            <w:r>
+              <w:t>59%</w:t>
+            </w:r>
+          </w:p>
+        </w:tc>
+      </w:tr>
+      <w:tr>
+        <w:tc>
+          <w:tcPr>
+            <w:tcW w:w="4788" w:type="dxa"/>
+          </w:tcPr>
+          <w:p>
+            <w:r>
+              <w:t>Cross-Validation: 20</w:t>
+            </w:r>
+          </w:p>
+        </w:tc>
+        <w:tc>
+          <w:tcPr>
+            <w:tcW w:w="4788" w:type="dxa"/>
+          </w:tcPr>
+          <w:p>
+            <w:r>
+              <w:t>60%</w:t>
+            </w:r>
+          </w:p>
+        </w:tc>
+      </w:tr>
+      <w:tr>
+        <w:tc>
+          <w:tcPr>
+            <w:tcW w:w="4788" w:type="dxa"/>
+          </w:tcPr>
+          <w:p>
+            <w:r>
+              <w:t>Percent Split: 50%</w:t>
+            </w:r>
+          </w:p>
+        </w:tc>
+        <w:tc>
+          <w:tcPr>
+            <w:tcW w:w="4788" w:type="dxa"/>
+          </w:tcPr>
+          <w:p>
+            <w:r>
+              <w:t>51%</w:t>
+            </w:r>
+          </w:p>
+        </w:tc>
+      </w:tr>
+      <w:tr>
+        <w:tc>
+          <w:tcPr>
+            <w:tcW w:w="4788" w:type="dxa"/>
+          </w:tcPr>
+          <w:p>
+            <w:r>
+              <w:t>Percent Split: 66%</w:t>
+            </w:r>
+          </w:p>
+        </w:tc>
+        <w:tc>
+          <w:tcPr>
+            <w:tcW w:w="4788" w:type="dxa"/>
+          </w:tcPr>
+          <w:p>
+            <w:r>
+              <w:t>50%</w:t>
+            </w:r>
+          </w:p>
+        </w:tc>
+      </w:tr>
+      <w:tr>
+        <w:tc>
+          <w:tcPr>
+            <w:tcW w:w="4788" w:type="dxa"/>
+          </w:tcPr>
+          <w:p>
+            <w:r>
+              <w:t>Percent Split: 75%</w:t>
+            </w:r>
+          </w:p>
+        </w:tc>
+        <w:tc>
+          <w:tcPr>
+            <w:tcW w:w="4788" w:type="dxa"/>
+          </w:tcPr>
+          <w:p>
+            <w:r>
+              <w:t>50%</w:t>
             </w:r>
           </w:p>
         </w:tc>

</xml_diff>

<commit_message>
12.10.2022 commit, added new visualizations and scripts, rough draft of final report
</commit_message>
<xml_diff>
--- a/CS453 Data Mining Course Project WEKA Tables.docx
+++ b/CS453 Data Mining Course Project WEKA Tables.docx
@@ -2190,6 +2190,85 @@
       </w:tr>
     </w:tbl>
     <w:p/>
+    <w:p>
+      <w:r>
+        <w:lastRenderedPageBreak/>
+        <w:drawing>
+          <wp:inline distT="0" distB="0" distL="0" distR="0" wp14:anchorId="2C36FBEF" wp14:editId="660ED4AF">
+            <wp:extent cx="5943600" cy="3343275"/>
+            <wp:effectExtent l="0" t="0" r="0" b="0"/>
+            <wp:docPr id="1" name="Picture 1" descr="Graphical user interface, text, application, email&#10;&#10;Description automatically generated"/>
+            <wp:cNvGraphicFramePr>
+              <a:graphicFrameLocks xmlns:a="http://schemas.openxmlformats.org/drawingml/2006/main" noChangeAspect="1"/>
+            </wp:cNvGraphicFramePr>
+            <a:graphic xmlns:a="http://schemas.openxmlformats.org/drawingml/2006/main">
+              <a:graphicData uri="http://schemas.openxmlformats.org/drawingml/2006/picture">
+                <pic:pic xmlns:pic="http://schemas.openxmlformats.org/drawingml/2006/picture">
+                  <pic:nvPicPr>
+                    <pic:cNvPr id="1" name="Picture 1" descr="Graphical user interface, text, application, email&#10;&#10;Description automatically generated"/>
+                    <pic:cNvPicPr/>
+                  </pic:nvPicPr>
+                  <pic:blipFill>
+                    <a:blip r:embed="rId4"/>
+                    <a:stretch>
+                      <a:fillRect/>
+                    </a:stretch>
+                  </pic:blipFill>
+                  <pic:spPr>
+                    <a:xfrm>
+                      <a:off x="0" y="0"/>
+                      <a:ext cx="5943600" cy="3343275"/>
+                    </a:xfrm>
+                    <a:prstGeom prst="rect">
+                      <a:avLst/>
+                    </a:prstGeom>
+                  </pic:spPr>
+                </pic:pic>
+              </a:graphicData>
+            </a:graphic>
+          </wp:inline>
+        </w:drawing>
+      </w:r>
+    </w:p>
+    <w:p>
+      <w:r>
+        <w:drawing>
+          <wp:inline distT="0" distB="0" distL="0" distR="0" wp14:anchorId="0C68850D" wp14:editId="72C7B85A">
+            <wp:extent cx="5943600" cy="3343275"/>
+            <wp:effectExtent l="0" t="0" r="0" b="0"/>
+            <wp:docPr id="2" name="Picture 2"/>
+            <wp:cNvGraphicFramePr>
+              <a:graphicFrameLocks xmlns:a="http://schemas.openxmlformats.org/drawingml/2006/main" noChangeAspect="1"/>
+            </wp:cNvGraphicFramePr>
+            <a:graphic xmlns:a="http://schemas.openxmlformats.org/drawingml/2006/main">
+              <a:graphicData uri="http://schemas.openxmlformats.org/drawingml/2006/picture">
+                <pic:pic xmlns:pic="http://schemas.openxmlformats.org/drawingml/2006/picture">
+                  <pic:nvPicPr>
+                    <pic:cNvPr id="1" name=""/>
+                    <pic:cNvPicPr/>
+                  </pic:nvPicPr>
+                  <pic:blipFill>
+                    <a:blip r:embed="rId5"/>
+                    <a:stretch>
+                      <a:fillRect/>
+                    </a:stretch>
+                  </pic:blipFill>
+                  <pic:spPr>
+                    <a:xfrm>
+                      <a:off x="0" y="0"/>
+                      <a:ext cx="5943600" cy="3343275"/>
+                    </a:xfrm>
+                    <a:prstGeom prst="rect">
+                      <a:avLst/>
+                    </a:prstGeom>
+                  </pic:spPr>
+                </pic:pic>
+              </a:graphicData>
+            </a:graphic>
+          </wp:inline>
+        </w:drawing>
+      </w:r>
+    </w:p>
     <w:sectPr>
       <w:pgSz w:w="12240" w:h="15840"/>
       <w:pgMar w:top="1440" w:right="1440" w:bottom="1440" w:left="1440" w:header="720" w:footer="720" w:gutter="0"/>

</xml_diff>